<commit_message>
Add Resume_Version_3.pdf and update index.html and CV_Version_1.docx
</commit_message>
<xml_diff>
--- a/images/CV_Version_1.docx
+++ b/images/CV_Version_1.docx
@@ -27,7 +27,6 @@
         <w:widowControl/>
         <w:suppressLineNumbers w:val="0"/>
       </w:pPr>
-      <w:bookmarkStart w:id="0" w:name="_GoBack"/>
       <w:r>
         <w:pict>
           <v:rect id="_x0000_i1025" o:spt="1" style="height:1.5pt;width:432pt;" fillcolor="#A0A0A0" filled="t" stroked="f" coordsize="21600,21600" o:hr="t" o:hrstd="t" o:hralign="center">
@@ -42,7 +41,6 @@
         </w:pict>
       </w:r>
     </w:p>
-    <w:bookmarkEnd w:id="0"/>
     <w:p>
       <w:pPr>
         <w:pStyle w:val="2"/>
@@ -932,6 +930,10 @@
         <w:keepLines w:val="0"/>
         <w:widowControl/>
         <w:suppressLineNumbers w:val="0"/>
+        <w:rPr>
+          <w:rFonts w:hint="default"/>
+          <w:lang w:val="en-US"/>
+        </w:rPr>
       </w:pPr>
       <w:r>
         <w:rPr>
@@ -939,7 +941,17 @@
           <w:b/>
           <w:bCs/>
         </w:rPr>
-        <w:t>Class Representative – 3rd Year CSE B</w:t>
+        <w:t>Class Representative – 3rd Year</w:t>
+      </w:r>
+      <w:r>
+        <w:rPr>
+          <w:rStyle w:val="8"/>
+          <w:rFonts w:hint="default"/>
+          <w:b/>
+          <w:bCs/>
+          <w:lang w:val="en-US"/>
+        </w:rPr>
+        <w:t>, 2024-2025</w:t>
       </w:r>
     </w:p>
     <w:p>
@@ -1186,9 +1198,16 @@
       </w:r>
       <w:r>
         <w:rPr>
-          <w:rStyle w:val="8"/>
-        </w:rPr>
-        <w:t>600+ LinkedIn followers</w:t>
+          <w:rFonts w:hint="default"/>
+          <w:lang w:val="en-US"/>
+        </w:rPr>
+        <w:t>5</w:t>
+      </w:r>
+      <w:r>
+        <w:rPr>
+          <w:rStyle w:val="8"/>
+        </w:rPr>
+        <w:t>00+ LinkedIn followers</w:t>
       </w:r>
       <w:r>
         <w:t xml:space="preserve"> and built a network of professionals</w:t>
@@ -1208,7 +1227,12 @@
         <w:ind w:left="720" w:hanging="360"/>
       </w:pPr>
       <w:r>
-        <w:t>Successfully led multiple tech projects from ideation to deployment</w:t>
+        <w:t>Successfully led multiple tech pro</w:t>
+      </w:r>
+      <w:bookmarkStart w:id="0" w:name="_GoBack"/>
+      <w:bookmarkEnd w:id="0"/>
+      <w:r>
+        <w:t>jects from ideation to deployment</w:t>
       </w:r>
     </w:p>
     <w:p>
@@ -3442,7 +3466,7 @@
     <w:lsdException w:unhideWhenUsed="0" w:uiPriority="0" w:semiHidden="0" w:name="Document Map"/>
     <w:lsdException w:unhideWhenUsed="0" w:uiPriority="0" w:semiHidden="0" w:name="Plain Text"/>
     <w:lsdException w:unhideWhenUsed="0" w:uiPriority="0" w:semiHidden="0" w:name="E-mail Signature"/>
-    <w:lsdException w:unhideWhenUsed="0" w:uiPriority="0" w:semiHidden="0" w:name="Normal (Web)"/>
+    <w:lsdException w:qFormat="1" w:unhideWhenUsed="0" w:uiPriority="0" w:semiHidden="0" w:name="Normal (Web)"/>
     <w:lsdException w:unhideWhenUsed="0" w:uiPriority="0" w:semiHidden="0" w:name="HTML Acronym"/>
     <w:lsdException w:unhideWhenUsed="0" w:uiPriority="0" w:semiHidden="0" w:name="HTML Address"/>
     <w:lsdException w:unhideWhenUsed="0" w:uiPriority="0" w:semiHidden="0" w:name="HTML Cite"/>
@@ -3680,6 +3704,7 @@
   </w:style>
   <w:style w:type="paragraph" w:styleId="7">
     <w:name w:val="Normal (Web)"/>
+    <w:qFormat/>
     <w:uiPriority w:val="0"/>
     <w:pPr>
       <w:spacing w:before="0" w:beforeAutospacing="1" w:after="0" w:afterAutospacing="1"/>

</xml_diff>